<commit_message>
Tried to fix the issues with VUE
</commit_message>
<xml_diff>
--- a/Documents/SQA.docx
+++ b/Documents/SQA.docx
@@ -5,8 +5,9 @@
     <w:sdt>
       <w:sdtPr>
         <w:rPr>
+          <w:rFonts w:eastAsiaTheme="minorHAnsi"/>
           <w:color w:val="4472C4" w:themeColor="accent1"/>
-          <w:lang w:val="en-US"/>
+          <w:lang w:val="en-US" w:eastAsia="en-US"/>
         </w:rPr>
         <w:id w:val="-1167707173"/>
         <w:docPartObj>
@@ -16,9 +17,7 @@
       </w:sdtPr>
       <w:sdtEndPr>
         <w:rPr>
-          <w:rFonts w:eastAsiaTheme="minorHAnsi"/>
           <w:color w:val="auto"/>
-          <w:lang w:eastAsia="en-US"/>
         </w:rPr>
       </w:sdtEndPr>
       <w:sdtContent>
@@ -167,6 +166,7 @@
             <w:dataBinding w:prefixMappings="xmlns:ns0='http://purl.org/dc/elements/1.1/' xmlns:ns1='http://schemas.openxmlformats.org/package/2006/metadata/core-properties' " w:xpath="/ns1:coreProperties[1]/ns0:subject[1]" w:storeItemID="{6C3C8BC8-F283-45AE-878A-BAB7291924A1}"/>
             <w:text/>
           </w:sdtPr>
+          <w:sdtEndPr/>
           <w:sdtContent>
             <w:p>
               <w:pPr>
@@ -275,7 +275,11 @@
     <w:sdt>
       <w:sdtPr>
         <w:rPr>
-          <w:lang w:val="en-US"/>
+          <w:rFonts w:asciiTheme="minorHAnsi" w:eastAsiaTheme="minorHAnsi" w:hAnsiTheme="minorHAnsi" w:cstheme="minorBidi"/>
+          <w:color w:val="auto"/>
+          <w:sz w:val="22"/>
+          <w:szCs w:val="22"/>
+          <w:lang w:val="en-US" w:eastAsia="en-US"/>
         </w:rPr>
         <w:id w:val="-1593320291"/>
         <w:docPartObj>
@@ -285,13 +289,8 @@
       </w:sdtPr>
       <w:sdtEndPr>
         <w:rPr>
-          <w:rFonts w:asciiTheme="minorHAnsi" w:eastAsiaTheme="minorHAnsi" w:hAnsiTheme="minorHAnsi" w:cstheme="minorBidi"/>
           <w:b/>
           <w:bCs/>
-          <w:color w:val="auto"/>
-          <w:sz w:val="22"/>
-          <w:szCs w:val="22"/>
-          <w:lang w:eastAsia="en-US"/>
         </w:rPr>
       </w:sdtEndPr>
       <w:sdtContent>
@@ -1289,9 +1288,15 @@
     <w:p>
       <w:pPr>
         <w:pStyle w:val="Kop1"/>
+        <w:rPr>
+          <w:lang w:val="en-US"/>
+        </w:rPr>
       </w:pPr>
       <w:bookmarkStart w:id="0" w:name="_Toc74736853"/>
       <w:r>
+        <w:rPr>
+          <w:lang w:val="en-US"/>
+        </w:rPr>
         <w:lastRenderedPageBreak/>
         <w:t>Intro</w:t>
       </w:r>
@@ -2030,11 +2035,25 @@
           <w:lang w:val="en-US"/>
         </w:rPr>
       </w:pPr>
-      <w:r>
-        <w:rPr>
-          <w:lang w:val="en-US"/>
-        </w:rPr>
-        <w:t>For testing basic functionality in the application we are goanna use some unit testing.  Unit testing will be written and used to test the basic stuff. Unit testing will also be used to test the CRUD systems that are designed for the application. Unit testing will be written during the development of user stories and will be used for the DOD.</w:t>
+      <w:commentRangeStart w:id="11"/>
+      <w:r>
+        <w:rPr>
+          <w:lang w:val="en-US"/>
+        </w:rPr>
+        <w:t xml:space="preserve">For testing basic functionality in </w:t>
+      </w:r>
+      <w:commentRangeEnd w:id="11"/>
+      <w:r>
+        <w:rPr>
+          <w:rStyle w:val="Verwijzingopmerking"/>
+        </w:rPr>
+        <w:commentReference w:id="11"/>
+      </w:r>
+      <w:r>
+        <w:rPr>
+          <w:lang w:val="en-US"/>
+        </w:rPr>
+        <w:t>the application we are goanna use some unit testing.  Unit testing will be written and used to test the basic stuff. Unit testing will also be used to test the CRUD systems that are designed for the application. Unit testing will be written during the development of user stories and will be used for the DOD.</w:t>
       </w:r>
     </w:p>
     <w:p>
@@ -2044,14 +2063,14 @@
           <w:lang w:val="en-US"/>
         </w:rPr>
       </w:pPr>
-      <w:bookmarkStart w:id="11" w:name="_Toc74736864"/>
+      <w:bookmarkStart w:id="12" w:name="_Toc74736864"/>
       <w:r>
         <w:rPr>
           <w:lang w:val="en-US"/>
         </w:rPr>
         <w:t>Acceptance testing</w:t>
       </w:r>
-      <w:bookmarkEnd w:id="11"/>
+      <w:bookmarkEnd w:id="12"/>
     </w:p>
     <w:p>
       <w:pPr>
@@ -2073,14 +2092,14 @@
           <w:lang w:val="en-US"/>
         </w:rPr>
       </w:pPr>
-      <w:bookmarkStart w:id="12" w:name="_Toc74736865"/>
+      <w:bookmarkStart w:id="13" w:name="_Toc74736865"/>
       <w:r>
         <w:rPr>
           <w:lang w:val="en-US"/>
         </w:rPr>
         <w:t>Security Testing</w:t>
       </w:r>
-      <w:bookmarkEnd w:id="12"/>
+      <w:bookmarkEnd w:id="13"/>
       <w:r>
         <w:rPr>
           <w:lang w:val="en-US"/>
@@ -2115,7 +2134,7 @@
       </w:pPr>
     </w:p>
     <w:sectPr>
-      <w:footerReference w:type="default" r:id="rId10"/>
+      <w:footerReference w:type="default" r:id="rId14"/>
       <w:pgSz w:w="11906" w:h="16838"/>
       <w:pgMar w:top="1440" w:right="1440" w:bottom="1440" w:left="1440" w:header="708" w:footer="708" w:gutter="0"/>
       <w:pgNumType w:start="0"/>
@@ -2125,6 +2144,45 @@
     </w:sectPr>
   </w:body>
 </w:document>
+</file>
+
+<file path=word/comments.xml><?xml version="1.0" encoding="utf-8"?>
+<w:comments xmlns:wpc="http://schemas.microsoft.com/office/word/2010/wordprocessingCanvas" xmlns:cx="http://schemas.microsoft.com/office/drawing/2014/chartex" xmlns:cx1="http://schemas.microsoft.com/office/drawing/2015/9/8/chartex" xmlns:cx2="http://schemas.microsoft.com/office/drawing/2015/10/21/chartex" xmlns:cx3="http://schemas.microsoft.com/office/drawing/2016/5/9/chartex" xmlns:cx4="http://schemas.microsoft.com/office/drawing/2016/5/10/chartex" xmlns:cx5="http://schemas.microsoft.com/office/drawing/2016/5/11/chartex" xmlns:cx6="http://schemas.microsoft.com/office/drawing/2016/5/12/chartex" xmlns:cx7="http://schemas.microsoft.com/office/drawing/2016/5/13/chartex" xmlns:cx8="http://schemas.microsoft.com/office/drawing/2016/5/14/chartex" xmlns:mc="http://schemas.openxmlformats.org/markup-compatibility/2006" xmlns:aink="http://schemas.microsoft.com/office/drawing/2016/ink" xmlns:am3d="http://schemas.microsoft.com/office/drawing/2017/model3d" xmlns:o="urn:schemas-microsoft-com:office:office" xmlns:r="http://schemas.openxmlformats.org/officeDocument/2006/relationships" xmlns:m="http://schemas.openxmlformats.org/officeDocument/2006/math" xmlns:v="urn:schemas-microsoft-com:vml" xmlns:wp14="http://schemas.microsoft.com/office/word/2010/wordprocessingDrawing" xmlns:wp="http://schemas.openxmlformats.org/drawingml/2006/wordprocessingDrawing" xmlns:w10="urn:schemas-microsoft-com:office:word" xmlns:w="http://schemas.openxmlformats.org/wordprocessingml/2006/main" xmlns:w14="http://schemas.microsoft.com/office/word/2010/wordml" xmlns:w15="http://schemas.microsoft.com/office/word/2012/wordml" xmlns:w16cex="http://schemas.microsoft.com/office/word/2018/wordml/cex" xmlns:w16cid="http://schemas.microsoft.com/office/word/2016/wordml/cid" xmlns:w16="http://schemas.microsoft.com/office/word/2018/wordml" xmlns:w16sdtdh="http://schemas.microsoft.com/office/word/2020/wordml/sdtdatahash" xmlns:w16se="http://schemas.microsoft.com/office/word/2015/wordml/symex" xmlns:wpg="http://schemas.microsoft.com/office/word/2010/wordprocessingGroup" xmlns:wpi="http://schemas.microsoft.com/office/word/2010/wordprocessingInk" xmlns:wne="http://schemas.microsoft.com/office/word/2006/wordml" xmlns:wps="http://schemas.microsoft.com/office/word/2010/wordprocessingShape" mc:Ignorable="w14 w15 w16se w16cid w16 w16cex w16sdtdh wp14">
+  <w:comment w:id="11" w:author="justin van de laar" w:date="2021-06-17T13:24:00Z" w:initials="jvdl">
+    <w:p>
+      <w:pPr>
+        <w:pStyle w:val="Tekstopmerking"/>
+      </w:pPr>
+      <w:r>
+        <w:rPr>
+          <w:rStyle w:val="Verwijzingopmerking"/>
+        </w:rPr>
+        <w:annotationRef/>
+      </w:r>
+      <w:r>
+        <w:t>Maak heet concreter</w:t>
+      </w:r>
+    </w:p>
+  </w:comment>
+</w:comments>
+</file>
+
+<file path=word/commentsExtended.xml><?xml version="1.0" encoding="utf-8"?>
+<w15:commentsEx xmlns:wpc="http://schemas.microsoft.com/office/word/2010/wordprocessingCanvas" xmlns:cx="http://schemas.microsoft.com/office/drawing/2014/chartex" xmlns:cx1="http://schemas.microsoft.com/office/drawing/2015/9/8/chartex" xmlns:cx2="http://schemas.microsoft.com/office/drawing/2015/10/21/chartex" xmlns:cx3="http://schemas.microsoft.com/office/drawing/2016/5/9/chartex" xmlns:cx4="http://schemas.microsoft.com/office/drawing/2016/5/10/chartex" xmlns:cx5="http://schemas.microsoft.com/office/drawing/2016/5/11/chartex" xmlns:cx6="http://schemas.microsoft.com/office/drawing/2016/5/12/chartex" xmlns:cx7="http://schemas.microsoft.com/office/drawing/2016/5/13/chartex" xmlns:cx8="http://schemas.microsoft.com/office/drawing/2016/5/14/chartex" xmlns:mc="http://schemas.openxmlformats.org/markup-compatibility/2006" xmlns:aink="http://schemas.microsoft.com/office/drawing/2016/ink" xmlns:am3d="http://schemas.microsoft.com/office/drawing/2017/model3d" xmlns:o="urn:schemas-microsoft-com:office:office" xmlns:r="http://schemas.openxmlformats.org/officeDocument/2006/relationships" xmlns:m="http://schemas.openxmlformats.org/officeDocument/2006/math" xmlns:v="urn:schemas-microsoft-com:vml" xmlns:wp14="http://schemas.microsoft.com/office/word/2010/wordprocessingDrawing" xmlns:wp="http://schemas.openxmlformats.org/drawingml/2006/wordprocessingDrawing" xmlns:w10="urn:schemas-microsoft-com:office:word" xmlns:w="http://schemas.openxmlformats.org/wordprocessingml/2006/main" xmlns:w14="http://schemas.microsoft.com/office/word/2010/wordml" xmlns:w15="http://schemas.microsoft.com/office/word/2012/wordml" xmlns:w16cex="http://schemas.microsoft.com/office/word/2018/wordml/cex" xmlns:w16cid="http://schemas.microsoft.com/office/word/2016/wordml/cid" xmlns:w16="http://schemas.microsoft.com/office/word/2018/wordml" xmlns:w16sdtdh="http://schemas.microsoft.com/office/word/2020/wordml/sdtdatahash" xmlns:w16se="http://schemas.microsoft.com/office/word/2015/wordml/symex" xmlns:wpg="http://schemas.microsoft.com/office/word/2010/wordprocessingGroup" xmlns:wpi="http://schemas.microsoft.com/office/word/2010/wordprocessingInk" xmlns:wne="http://schemas.microsoft.com/office/word/2006/wordml" xmlns:wps="http://schemas.microsoft.com/office/word/2010/wordprocessingShape" mc:Ignorable="w14 w15 w16se w16cid w16 w16cex w16sdtdh wp14">
+  <w15:commentEx w15:paraId="51E067EF" w15:done="0"/>
+</w15:commentsEx>
+</file>
+
+<file path=word/commentsExtensible.xml><?xml version="1.0" encoding="utf-8"?>
+<w16cex:commentsExtensible xmlns:wpc="http://schemas.microsoft.com/office/word/2010/wordprocessingCanvas" xmlns:cx="http://schemas.microsoft.com/office/drawing/2014/chartex" xmlns:cx1="http://schemas.microsoft.com/office/drawing/2015/9/8/chartex" xmlns:cx2="http://schemas.microsoft.com/office/drawing/2015/10/21/chartex" xmlns:cx3="http://schemas.microsoft.com/office/drawing/2016/5/9/chartex" xmlns:cx4="http://schemas.microsoft.com/office/drawing/2016/5/10/chartex" xmlns:cx5="http://schemas.microsoft.com/office/drawing/2016/5/11/chartex" xmlns:cx6="http://schemas.microsoft.com/office/drawing/2016/5/12/chartex" xmlns:cx7="http://schemas.microsoft.com/office/drawing/2016/5/13/chartex" xmlns:cx8="http://schemas.microsoft.com/office/drawing/2016/5/14/chartex" xmlns:mc="http://schemas.openxmlformats.org/markup-compatibility/2006" xmlns:aink="http://schemas.microsoft.com/office/drawing/2016/ink" xmlns:am3d="http://schemas.microsoft.com/office/drawing/2017/model3d" xmlns:o="urn:schemas-microsoft-com:office:office" xmlns:r="http://schemas.openxmlformats.org/officeDocument/2006/relationships" xmlns:m="http://schemas.openxmlformats.org/officeDocument/2006/math" xmlns:v="urn:schemas-microsoft-com:vml" xmlns:wp14="http://schemas.microsoft.com/office/word/2010/wordprocessingDrawing" xmlns:wp="http://schemas.openxmlformats.org/drawingml/2006/wordprocessingDrawing" xmlns:w10="urn:schemas-microsoft-com:office:word" xmlns:w="http://schemas.openxmlformats.org/wordprocessingml/2006/main" xmlns:w14="http://schemas.microsoft.com/office/word/2010/wordml" xmlns:w15="http://schemas.microsoft.com/office/word/2012/wordml" xmlns:w16cex="http://schemas.microsoft.com/office/word/2018/wordml/cex" xmlns:w16cid="http://schemas.microsoft.com/office/word/2016/wordml/cid" xmlns:w16="http://schemas.microsoft.com/office/word/2018/wordml" xmlns:w16sdtdh="http://schemas.microsoft.com/office/word/2020/wordml/sdtdatahash" xmlns:w16se="http://schemas.microsoft.com/office/word/2015/wordml/symex" xmlns:wpg="http://schemas.microsoft.com/office/word/2010/wordprocessingGroup" xmlns:wpi="http://schemas.microsoft.com/office/word/2010/wordprocessingInk" xmlns:wne="http://schemas.microsoft.com/office/word/2006/wordml" xmlns:wps="http://schemas.microsoft.com/office/word/2010/wordprocessingShape" mc:Ignorable="w14 w15 w16se w16cid w16 w16cex w16sdtdh wp14">
+  <w16cex:commentExtensible w16cex:durableId="2475CB73" w16cex:dateUtc="2021-06-17T11:24:00Z"/>
+</w16cex:commentsExtensible>
+</file>
+
+<file path=word/commentsIds.xml><?xml version="1.0" encoding="utf-8"?>
+<w16cid:commentsIds xmlns:wpc="http://schemas.microsoft.com/office/word/2010/wordprocessingCanvas" xmlns:cx="http://schemas.microsoft.com/office/drawing/2014/chartex" xmlns:cx1="http://schemas.microsoft.com/office/drawing/2015/9/8/chartex" xmlns:cx2="http://schemas.microsoft.com/office/drawing/2015/10/21/chartex" xmlns:cx3="http://schemas.microsoft.com/office/drawing/2016/5/9/chartex" xmlns:cx4="http://schemas.microsoft.com/office/drawing/2016/5/10/chartex" xmlns:cx5="http://schemas.microsoft.com/office/drawing/2016/5/11/chartex" xmlns:cx6="http://schemas.microsoft.com/office/drawing/2016/5/12/chartex" xmlns:cx7="http://schemas.microsoft.com/office/drawing/2016/5/13/chartex" xmlns:cx8="http://schemas.microsoft.com/office/drawing/2016/5/14/chartex" xmlns:mc="http://schemas.openxmlformats.org/markup-compatibility/2006" xmlns:aink="http://schemas.microsoft.com/office/drawing/2016/ink" xmlns:am3d="http://schemas.microsoft.com/office/drawing/2017/model3d" xmlns:o="urn:schemas-microsoft-com:office:office" xmlns:r="http://schemas.openxmlformats.org/officeDocument/2006/relationships" xmlns:m="http://schemas.openxmlformats.org/officeDocument/2006/math" xmlns:v="urn:schemas-microsoft-com:vml" xmlns:wp14="http://schemas.microsoft.com/office/word/2010/wordprocessingDrawing" xmlns:wp="http://schemas.openxmlformats.org/drawingml/2006/wordprocessingDrawing" xmlns:w10="urn:schemas-microsoft-com:office:word" xmlns:w="http://schemas.openxmlformats.org/wordprocessingml/2006/main" xmlns:w14="http://schemas.microsoft.com/office/word/2010/wordml" xmlns:w15="http://schemas.microsoft.com/office/word/2012/wordml" xmlns:w16cex="http://schemas.microsoft.com/office/word/2018/wordml/cex" xmlns:w16cid="http://schemas.microsoft.com/office/word/2016/wordml/cid" xmlns:w16="http://schemas.microsoft.com/office/word/2018/wordml" xmlns:w16sdtdh="http://schemas.microsoft.com/office/word/2020/wordml/sdtdatahash" xmlns:w16se="http://schemas.microsoft.com/office/word/2015/wordml/symex" xmlns:wpg="http://schemas.microsoft.com/office/word/2010/wordprocessingGroup" xmlns:wpi="http://schemas.microsoft.com/office/word/2010/wordprocessingInk" xmlns:wne="http://schemas.microsoft.com/office/word/2006/wordml" xmlns:wps="http://schemas.microsoft.com/office/word/2010/wordprocessingShape" mc:Ignorable="w14 w15 w16se w16cid w16 w16cex w16sdtdh wp14">
+  <w16cid:commentId w16cid:paraId="51E067EF" w16cid:durableId="2475CB73"/>
+</w16cid:commentsIds>
 </file>
 
 <file path=word/endnotes.xml><?xml version="1.0" encoding="utf-8"?>
@@ -2162,6 +2220,7 @@
         <w:docPartUnique/>
       </w:docPartObj>
     </w:sdtPr>
+    <w:sdtEndPr/>
     <w:sdtContent>
       <w:p>
         <w:pPr>
@@ -2894,6 +2953,14 @@
     <w:abstractNumId w:val="4"/>
   </w:num>
 </w:numbering>
+</file>
+
+<file path=word/people.xml><?xml version="1.0" encoding="utf-8"?>
+<w15:people xmlns:wpc="http://schemas.microsoft.com/office/word/2010/wordprocessingCanvas" xmlns:cx="http://schemas.microsoft.com/office/drawing/2014/chartex" xmlns:cx1="http://schemas.microsoft.com/office/drawing/2015/9/8/chartex" xmlns:cx2="http://schemas.microsoft.com/office/drawing/2015/10/21/chartex" xmlns:cx3="http://schemas.microsoft.com/office/drawing/2016/5/9/chartex" xmlns:cx4="http://schemas.microsoft.com/office/drawing/2016/5/10/chartex" xmlns:cx5="http://schemas.microsoft.com/office/drawing/2016/5/11/chartex" xmlns:cx6="http://schemas.microsoft.com/office/drawing/2016/5/12/chartex" xmlns:cx7="http://schemas.microsoft.com/office/drawing/2016/5/13/chartex" xmlns:cx8="http://schemas.microsoft.com/office/drawing/2016/5/14/chartex" xmlns:mc="http://schemas.openxmlformats.org/markup-compatibility/2006" xmlns:aink="http://schemas.microsoft.com/office/drawing/2016/ink" xmlns:am3d="http://schemas.microsoft.com/office/drawing/2017/model3d" xmlns:o="urn:schemas-microsoft-com:office:office" xmlns:r="http://schemas.openxmlformats.org/officeDocument/2006/relationships" xmlns:m="http://schemas.openxmlformats.org/officeDocument/2006/math" xmlns:v="urn:schemas-microsoft-com:vml" xmlns:wp14="http://schemas.microsoft.com/office/word/2010/wordprocessingDrawing" xmlns:wp="http://schemas.openxmlformats.org/drawingml/2006/wordprocessingDrawing" xmlns:w10="urn:schemas-microsoft-com:office:word" xmlns:w="http://schemas.openxmlformats.org/wordprocessingml/2006/main" xmlns:w14="http://schemas.microsoft.com/office/word/2010/wordml" xmlns:w15="http://schemas.microsoft.com/office/word/2012/wordml" xmlns:w16cex="http://schemas.microsoft.com/office/word/2018/wordml/cex" xmlns:w16cid="http://schemas.microsoft.com/office/word/2016/wordml/cid" xmlns:w16="http://schemas.microsoft.com/office/word/2018/wordml" xmlns:w16sdtdh="http://schemas.microsoft.com/office/word/2020/wordml/sdtdatahash" xmlns:w16se="http://schemas.microsoft.com/office/word/2015/wordml/symex" xmlns:wpg="http://schemas.microsoft.com/office/word/2010/wordprocessingGroup" xmlns:wpi="http://schemas.microsoft.com/office/word/2010/wordprocessingInk" xmlns:wne="http://schemas.microsoft.com/office/word/2006/wordml" xmlns:wps="http://schemas.microsoft.com/office/word/2010/wordprocessingShape" mc:Ignorable="w14 w15 w16se w16cid w16 w16cex w16sdtdh wp14">
+  <w15:person w15:author="justin van de laar">
+    <w15:presenceInfo w15:providerId="Windows Live" w15:userId="9c0bfd3f72af129f"/>
+  </w15:person>
+</w15:people>
 </file>
 
 <file path=word/styles.xml><?xml version="1.0" encoding="utf-8"?>
@@ -3019,6 +3086,7 @@
     <w:lsdException w:name="HTML Sample" w:semiHidden="1" w:unhideWhenUsed="1"/>
     <w:lsdException w:name="HTML Typewriter" w:semiHidden="1" w:unhideWhenUsed="1"/>
     <w:lsdException w:name="HTML Variable" w:semiHidden="1" w:unhideWhenUsed="1"/>
+    <w:lsdException w:name="Normal Table" w:semiHidden="1" w:unhideWhenUsed="1"/>
     <w:lsdException w:name="annotation subject" w:semiHidden="1" w:unhideWhenUsed="1"/>
     <w:lsdException w:name="No List" w:semiHidden="1" w:unhideWhenUsed="1"/>
     <w:lsdException w:name="Outline List 1" w:semiHidden="1" w:unhideWhenUsed="1"/>
@@ -3065,8 +3133,10 @@
     <w:lsdException w:name="Table Subtle 2" w:semiHidden="1" w:unhideWhenUsed="1"/>
     <w:lsdException w:name="Table Web 1" w:semiHidden="1" w:unhideWhenUsed="1"/>
     <w:lsdException w:name="Table Web 2" w:semiHidden="1" w:unhideWhenUsed="1"/>
+    <w:lsdException w:name="Table Web 3" w:semiHidden="1" w:unhideWhenUsed="1"/>
     <w:lsdException w:name="Balloon Text" w:semiHidden="1" w:unhideWhenUsed="1"/>
     <w:lsdException w:name="Table Grid" w:uiPriority="39"/>
+    <w:lsdException w:name="Table Theme" w:semiHidden="1" w:unhideWhenUsed="1"/>
     <w:lsdException w:name="Placeholder Text" w:semiHidden="1"/>
     <w:lsdException w:name="No Spacing" w:uiPriority="1" w:qFormat="1"/>
     <w:lsdException w:name="Light Shading" w:uiPriority="60"/>
@@ -3519,6 +3589,74 @@
       <w:u w:val="single"/>
     </w:rPr>
   </w:style>
+  <w:style w:type="character" w:styleId="Verwijzingopmerking">
+    <w:name w:val="annotation reference"/>
+    <w:basedOn w:val="Standaardalinea-lettertype"/>
+    <w:uiPriority w:val="99"/>
+    <w:semiHidden/>
+    <w:unhideWhenUsed/>
+    <w:rsid w:val="00B0742D"/>
+    <w:rPr>
+      <w:sz w:val="16"/>
+      <w:szCs w:val="16"/>
+    </w:rPr>
+  </w:style>
+  <w:style w:type="paragraph" w:styleId="Tekstopmerking">
+    <w:name w:val="annotation text"/>
+    <w:basedOn w:val="Standaard"/>
+    <w:link w:val="TekstopmerkingChar"/>
+    <w:uiPriority w:val="99"/>
+    <w:semiHidden/>
+    <w:unhideWhenUsed/>
+    <w:rsid w:val="00B0742D"/>
+    <w:pPr>
+      <w:spacing w:line="240" w:lineRule="auto"/>
+    </w:pPr>
+    <w:rPr>
+      <w:sz w:val="20"/>
+      <w:szCs w:val="20"/>
+    </w:rPr>
+  </w:style>
+  <w:style w:type="character" w:customStyle="1" w:styleId="TekstopmerkingChar">
+    <w:name w:val="Tekst opmerking Char"/>
+    <w:basedOn w:val="Standaardalinea-lettertype"/>
+    <w:link w:val="Tekstopmerking"/>
+    <w:uiPriority w:val="99"/>
+    <w:semiHidden/>
+    <w:rsid w:val="00B0742D"/>
+    <w:rPr>
+      <w:sz w:val="20"/>
+      <w:szCs w:val="20"/>
+    </w:rPr>
+  </w:style>
+  <w:style w:type="paragraph" w:styleId="Onderwerpvanopmerking">
+    <w:name w:val="annotation subject"/>
+    <w:basedOn w:val="Tekstopmerking"/>
+    <w:next w:val="Tekstopmerking"/>
+    <w:link w:val="OnderwerpvanopmerkingChar"/>
+    <w:uiPriority w:val="99"/>
+    <w:semiHidden/>
+    <w:unhideWhenUsed/>
+    <w:rsid w:val="00B0742D"/>
+    <w:rPr>
+      <w:b/>
+      <w:bCs/>
+    </w:rPr>
+  </w:style>
+  <w:style w:type="character" w:customStyle="1" w:styleId="OnderwerpvanopmerkingChar">
+    <w:name w:val="Onderwerp van opmerking Char"/>
+    <w:basedOn w:val="TekstopmerkingChar"/>
+    <w:link w:val="Onderwerpvanopmerking"/>
+    <w:uiPriority w:val="99"/>
+    <w:semiHidden/>
+    <w:rsid w:val="00B0742D"/>
+    <w:rPr>
+      <w:b/>
+      <w:bCs/>
+      <w:sz w:val="20"/>
+      <w:szCs w:val="20"/>
+    </w:rPr>
+  </w:style>
 </w:styles>
 </file>
 
@@ -3607,7 +3745,7 @@
     <w:charset w:val="00"/>
     <w:family w:val="roman"/>
     <w:pitch w:val="variable"/>
-    <w:sig w:usb0="E0002AFF" w:usb1="C0007843" w:usb2="00000009" w:usb3="00000000" w:csb0="000001FF" w:csb1="00000000"/>
+    <w:sig w:usb0="E0002EFF" w:usb1="C000785B" w:usb2="00000009" w:usb3="00000000" w:csb0="000001FF" w:csb1="00000000"/>
   </w:font>
   <w:font w:name="Courier New">
     <w:panose1 w:val="02070309020205020404"/>
@@ -3628,14 +3766,14 @@
     <w:charset w:val="00"/>
     <w:family w:val="swiss"/>
     <w:pitch w:val="variable"/>
-    <w:sig w:usb0="E0002AFF" w:usb1="4000ACFF" w:usb2="00000001" w:usb3="00000000" w:csb0="000001FF" w:csb1="00000000"/>
+    <w:sig w:usb0="E4002EFF" w:usb1="C000247B" w:usb2="00000009" w:usb3="00000000" w:csb0="000001FF" w:csb1="00000000"/>
   </w:font>
   <w:font w:name="Calibri Light">
     <w:panose1 w:val="020F0302020204030204"/>
     <w:charset w:val="00"/>
     <w:family w:val="swiss"/>
     <w:pitch w:val="variable"/>
-    <w:sig w:usb0="A0002AEF" w:usb1="4000207B" w:usb2="00000000" w:usb3="00000000" w:csb0="000001FF" w:csb1="00000000"/>
+    <w:sig w:usb0="E4002EFF" w:usb1="C000247B" w:usb2="00000009" w:usb3="00000000" w:csb0="000001FF" w:csb1="00000000"/>
   </w:font>
 </w:fonts>
 </file>
@@ -3657,6 +3795,8 @@
   </w:compat>
   <w:rsids>
     <w:rsidRoot w:val="00FD15E5"/>
+    <w:rsid w:val="00614B1B"/>
+    <w:rsid w:val="00AB6793"/>
     <w:rsid w:val="00B1662E"/>
     <w:rsid w:val="00FD15E5"/>
   </w:rsids>

</xml_diff>